<commit_message>
Upgrade to Eclipse Neon. New folder in both the JPADSandBox in order to store run configurations. Minor changes in Eclipse setup for ADOpT project.docx
</commit_message>
<xml_diff>
--- a/DOCS/Eclipse setup for ADOpT project.docx
+++ b/DOCS/Eclipse setup for ADOpT project.docx
@@ -1,10 +1,10 @@
 
 <file path=word/document.xml><?xml version="1.0" encoding="utf-8"?>
-<w:document xmlns:wpc="http://schemas.microsoft.com/office/word/2010/wordprocessingCanvas" xmlns:mc="http://schemas.openxmlformats.org/markup-compatibility/2006" xmlns:o="urn:schemas-microsoft-com:office:office" xmlns:r="http://schemas.openxmlformats.org/officeDocument/2006/relationships" xmlns:m="http://schemas.openxmlformats.org/officeDocument/2006/math" xmlns:v="urn:schemas-microsoft-com:vml" xmlns:wp14="http://schemas.microsoft.com/office/word/2010/wordprocessingDrawing" xmlns:wp="http://schemas.openxmlformats.org/drawingml/2006/wordprocessingDrawing" xmlns:w10="urn:schemas-microsoft-com:office:word" xmlns:w="http://schemas.openxmlformats.org/wordprocessingml/2006/main" xmlns:w14="http://schemas.microsoft.com/office/word/2010/wordml" xmlns:w15="http://schemas.microsoft.com/office/word/2012/wordml" xmlns:wpg="http://schemas.microsoft.com/office/word/2010/wordprocessingGroup" xmlns:wpi="http://schemas.microsoft.com/office/word/2010/wordprocessingInk" xmlns:wne="http://schemas.microsoft.com/office/word/2006/wordml" xmlns:wps="http://schemas.microsoft.com/office/word/2010/wordprocessingShape" mc:Ignorable="w14 w15 wp14">
+<w:document xmlns:wpc="http://schemas.microsoft.com/office/word/2010/wordprocessingCanvas" xmlns:cx="http://schemas.microsoft.com/office/drawing/2014/chartex" xmlns:cx1="http://schemas.microsoft.com/office/drawing/2015/9/8/chartex" xmlns:cx2="http://schemas.microsoft.com/office/drawing/2015/10/21/chartex" xmlns:mc="http://schemas.openxmlformats.org/markup-compatibility/2006" xmlns:o="urn:schemas-microsoft-com:office:office" xmlns:r="http://schemas.openxmlformats.org/officeDocument/2006/relationships" xmlns:m="http://schemas.openxmlformats.org/officeDocument/2006/math" xmlns:v="urn:schemas-microsoft-com:vml" xmlns:wp14="http://schemas.microsoft.com/office/word/2010/wordprocessingDrawing" xmlns:wp="http://schemas.openxmlformats.org/drawingml/2006/wordprocessingDrawing" xmlns:w10="urn:schemas-microsoft-com:office:word" xmlns:w="http://schemas.openxmlformats.org/wordprocessingml/2006/main" xmlns:w14="http://schemas.microsoft.com/office/word/2010/wordml" xmlns:w15="http://schemas.microsoft.com/office/word/2012/wordml" xmlns:w16se="http://schemas.microsoft.com/office/word/2015/wordml/symex" xmlns:wpg="http://schemas.microsoft.com/office/word/2010/wordprocessingGroup" xmlns:wpi="http://schemas.microsoft.com/office/word/2010/wordprocessingInk" xmlns:wne="http://schemas.microsoft.com/office/word/2006/wordml" xmlns:wps="http://schemas.microsoft.com/office/word/2010/wordprocessingShape" mc:Ignorable="w14 w15 w16se wp14">
   <w:body>
     <w:p>
       <w:pPr>
-        <w:pStyle w:val="Title"/>
+        <w:pStyle w:val="Titolo"/>
       </w:pPr>
       <w:r>
         <w:t>Eclipse setup for ADOpT project</w:t>
@@ -12,7 +12,7 @@
     </w:p>
     <w:p>
       <w:pPr>
-        <w:pStyle w:val="ListParagraph"/>
+        <w:pStyle w:val="Paragrafoelenco"/>
         <w:numPr>
           <w:ilvl w:val="0"/>
           <w:numId w:val="1"/>
@@ -43,7 +43,7 @@
     </w:p>
     <w:p>
       <w:pPr>
-        <w:pStyle w:val="ListParagraph"/>
+        <w:pStyle w:val="Paragrafoelenco"/>
         <w:numPr>
           <w:ilvl w:val="0"/>
           <w:numId w:val="1"/>
@@ -175,7 +175,7 @@
     </w:p>
     <w:p>
       <w:pPr>
-        <w:pStyle w:val="ListParagraph"/>
+        <w:pStyle w:val="Paragrafoelenco"/>
         <w:numPr>
           <w:ilvl w:val="0"/>
           <w:numId w:val="4"/>
@@ -217,7 +217,7 @@
     </w:p>
     <w:p>
       <w:pPr>
-        <w:pStyle w:val="ListParagraph"/>
+        <w:pStyle w:val="Paragrafoelenco"/>
         <w:numPr>
           <w:ilvl w:val="0"/>
           <w:numId w:val="4"/>
@@ -233,7 +233,15 @@
           <w:sz w:val="24"/>
           <w:szCs w:val="24"/>
         </w:rPr>
-        <w:t xml:space="preserve">ECLIPSE_FOLDER -&gt; </w:t>
+        <w:t>ECLIPSE_FOLDER -</w:t>
+      </w:r>
+      <w:proofErr w:type="gramStart"/>
+      <w:r>
+        <w:rPr>
+          <w:sz w:val="24"/>
+          <w:szCs w:val="24"/>
+        </w:rPr>
+        <w:t xml:space="preserve">&gt; </w:t>
       </w:r>
       <w:r>
         <w:rPr>
@@ -247,7 +255,15 @@
           <w:sz w:val="24"/>
           <w:szCs w:val="24"/>
         </w:rPr>
-        <w:t>put the of path of the “plugins” folder under Eclipse (E</w:t>
+        <w:t>put</w:t>
+      </w:r>
+      <w:proofErr w:type="gramEnd"/>
+      <w:r>
+        <w:rPr>
+          <w:sz w:val="24"/>
+          <w:szCs w:val="24"/>
+        </w:rPr>
+        <w:t xml:space="preserve"> the of path of the “plugins” folder under Eclipse (E</w:t>
       </w:r>
       <w:r>
         <w:rPr>
@@ -261,12 +277,42 @@
           <w:sz w:val="24"/>
           <w:szCs w:val="24"/>
         </w:rPr>
-        <w:t>. C:\Program Files\eclipse\plugins)</w:t>
-      </w:r>
+        <w:t xml:space="preserve">. </w:t>
+      </w:r>
+      <w:r>
+        <w:rPr>
+          <w:sz w:val="24"/>
+          <w:szCs w:val="24"/>
+        </w:rPr>
+        <w:t>LIBRARY_FOLDER/</w:t>
+      </w:r>
+      <w:r>
+        <w:rPr>
+          <w:sz w:val="24"/>
+          <w:szCs w:val="24"/>
+        </w:rPr>
+        <w:t>eclipse</w:t>
+      </w:r>
+      <w:r>
+        <w:rPr>
+          <w:sz w:val="24"/>
+          <w:szCs w:val="24"/>
+        </w:rPr>
+        <w:t>/</w:t>
+      </w:r>
+      <w:r>
+        <w:rPr>
+          <w:sz w:val="24"/>
+          <w:szCs w:val="24"/>
+        </w:rPr>
+        <w:t>plugins)</w:t>
+      </w:r>
+      <w:bookmarkStart w:id="0" w:name="_GoBack"/>
+      <w:bookmarkEnd w:id="0"/>
     </w:p>
     <w:p>
       <w:pPr>
-        <w:pStyle w:val="ListParagraph"/>
+        <w:pStyle w:val="Paragrafoelenco"/>
         <w:numPr>
           <w:ilvl w:val="0"/>
           <w:numId w:val="4"/>
@@ -288,7 +334,7 @@
     </w:p>
     <w:p>
       <w:pPr>
-        <w:pStyle w:val="ListParagraph"/>
+        <w:pStyle w:val="Paragrafoelenco"/>
         <w:numPr>
           <w:ilvl w:val="0"/>
           <w:numId w:val="1"/>
@@ -361,7 +407,7 @@
     </w:p>
     <w:p>
       <w:pPr>
-        <w:pStyle w:val="ListParagraph"/>
+        <w:pStyle w:val="Paragrafoelenco"/>
         <w:numPr>
           <w:ilvl w:val="0"/>
           <w:numId w:val="5"/>
@@ -440,10 +486,10 @@
     </w:p>
     <w:p>
       <w:pPr>
-        <w:pStyle w:val="Caption"/>
+        <w:pStyle w:val="Didascalia"/>
         <w:jc w:val="center"/>
       </w:pPr>
-      <w:bookmarkStart w:id="0" w:name="_Ref426385758"/>
+      <w:bookmarkStart w:id="1" w:name="_Ref426385758"/>
       <w:r>
         <w:t xml:space="preserve">Figure </w:t>
       </w:r>
@@ -468,7 +514,7 @@
         </w:rPr>
         <w:fldChar w:fldCharType="end"/>
       </w:r>
-      <w:bookmarkEnd w:id="0"/>
+      <w:bookmarkEnd w:id="1"/>
     </w:p>
     <w:p>
       <w:pPr>
@@ -552,10 +598,10 @@
     </w:p>
     <w:p>
       <w:pPr>
-        <w:pStyle w:val="Caption"/>
+        <w:pStyle w:val="Didascalia"/>
         <w:jc w:val="center"/>
       </w:pPr>
-      <w:bookmarkStart w:id="1" w:name="_Ref426385766"/>
+      <w:bookmarkStart w:id="2" w:name="_Ref426385766"/>
       <w:r>
         <w:t xml:space="preserve">Figure </w:t>
       </w:r>
@@ -583,7 +629,7 @@
         </w:rPr>
         <w:fldChar w:fldCharType="end"/>
       </w:r>
-      <w:bookmarkEnd w:id="1"/>
+      <w:bookmarkEnd w:id="2"/>
     </w:p>
     <w:p/>
     <w:p>
@@ -648,147 +694,36 @@
     </w:p>
     <w:p>
       <w:pPr>
-        <w:pStyle w:val="Caption"/>
+        <w:pStyle w:val="Didascalia"/>
         <w:jc w:val="center"/>
+      </w:pPr>
+      <w:bookmarkStart w:id="3" w:name="_Ref426388562"/>
+      <w:r>
+        <w:t xml:space="preserve">Figure </w:t>
+      </w:r>
+      <w:r>
+        <w:fldChar w:fldCharType="begin"/>
+      </w:r>
+      <w:r>
+        <w:instrText xml:space="preserve"> SEQ Figure \* ARABIC </w:instrText>
+      </w:r>
+      <w:r>
+        <w:fldChar w:fldCharType="separate"/>
+      </w:r>
+      <w:r>
         <w:rPr>
           <w:noProof/>
         </w:rPr>
-      </w:pPr>
-      <w:bookmarkStart w:id="2" w:name="_Ref426388562"/>
-      <w:r>
-        <w:t xml:space="preserve">Figure </w:t>
-      </w:r>
-      <w:r>
-        <w:fldChar w:fldCharType="begin"/>
-      </w:r>
-      <w:r>
-        <w:instrText xml:space="preserve"> SEQ Figure \* ARABIC </w:instrText>
-      </w:r>
-      <w:r>
-        <w:fldChar w:fldCharType="separate"/>
+        <w:t>3</w:t>
       </w:r>
       <w:r>
         <w:rPr>
           <w:noProof/>
         </w:rPr>
-        <w:t>3</w:t>
-      </w:r>
-      <w:r>
-        <w:rPr>
-          <w:noProof/>
-        </w:rPr>
         <w:fldChar w:fldCharType="end"/>
       </w:r>
-      <w:bookmarkEnd w:id="2"/>
+      <w:bookmarkEnd w:id="3"/>
     </w:p>
-    <w:p/>
-    <w:p>
-      <w:r>
-        <w:lastRenderedPageBreak/>
-        <w:t xml:space="preserve">Below an example of environment variable settings in a “Run configuration”. See variables “MMGT_OPT” (needed by </w:t>
-      </w:r>
-      <w:proofErr w:type="spellStart"/>
-      <w:r>
-        <w:t>OpenCascade</w:t>
-      </w:r>
-      <w:proofErr w:type="spellEnd"/>
-      <w:r>
-        <w:t>, OCC), “</w:t>
-      </w:r>
-      <w:proofErr w:type="spellStart"/>
-      <w:r>
-        <w:t>occjavaDir</w:t>
-      </w:r>
-      <w:proofErr w:type="spellEnd"/>
-      <w:r>
-        <w:t xml:space="preserve">” (needed by </w:t>
-      </w:r>
-      <w:proofErr w:type="spellStart"/>
-      <w:r>
-        <w:t>OccJava</w:t>
-      </w:r>
-      <w:proofErr w:type="spellEnd"/>
-      <w:r>
-        <w:t>), “Path” (</w:t>
-      </w:r>
-      <w:r>
-        <w:t>that need to point to various Win64 DLLs</w:t>
-      </w:r>
-      <w:bookmarkStart w:id="3" w:name="_GoBack"/>
-      <w:bookmarkEnd w:id="3"/>
-      <w:r>
-        <w:t xml:space="preserve"> and library files</w:t>
-      </w:r>
-      <w:r>
-        <w:t>)</w:t>
-      </w:r>
-    </w:p>
-    <w:p>
-      <w:pPr>
-        <w:keepNext/>
-        <w:jc w:val="center"/>
-      </w:pPr>
-      <w:r>
-        <w:rPr>
-          <w:noProof/>
-          <w:lang w:val="it-IT" w:eastAsia="it-IT"/>
-        </w:rPr>
-        <w:drawing>
-          <wp:inline distT="0" distB="0" distL="0" distR="0">
-            <wp:extent cx="6120130" cy="3115310"/>
-            <wp:effectExtent l="0" t="0" r="0" b="8890"/>
-            <wp:docPr id="5" name="Picture 5"/>
-            <wp:cNvGraphicFramePr>
-              <a:graphicFrameLocks xmlns:a="http://schemas.openxmlformats.org/drawingml/2006/main" noChangeAspect="1"/>
-            </wp:cNvGraphicFramePr>
-            <a:graphic xmlns:a="http://schemas.openxmlformats.org/drawingml/2006/main">
-              <a:graphicData uri="http://schemas.openxmlformats.org/drawingml/2006/picture">
-                <pic:pic xmlns:pic="http://schemas.openxmlformats.org/drawingml/2006/picture">
-                  <pic:nvPicPr>
-                    <pic:cNvPr id="5" name="environment_variables.PNG"/>
-                    <pic:cNvPicPr/>
-                  </pic:nvPicPr>
-                  <pic:blipFill>
-                    <a:blip r:embed="rId9" cstate="print">
-                      <a:extLst>
-                        <a:ext uri="{28A0092B-C50C-407E-A947-70E740481C1C}">
-                          <a14:useLocalDpi xmlns:a14="http://schemas.microsoft.com/office/drawing/2010/main" val="0"/>
-                        </a:ext>
-                      </a:extLst>
-                    </a:blip>
-                    <a:stretch>
-                      <a:fillRect/>
-                    </a:stretch>
-                  </pic:blipFill>
-                  <pic:spPr>
-                    <a:xfrm>
-                      <a:off x="0" y="0"/>
-                      <a:ext cx="6120130" cy="3115310"/>
-                    </a:xfrm>
-                    <a:prstGeom prst="rect">
-                      <a:avLst/>
-                    </a:prstGeom>
-                  </pic:spPr>
-                </pic:pic>
-              </a:graphicData>
-            </a:graphic>
-          </wp:inline>
-        </w:drawing>
-      </w:r>
-    </w:p>
-    <w:p>
-      <w:pPr>
-        <w:pStyle w:val="Caption"/>
-        <w:jc w:val="center"/>
-      </w:pPr>
-      <w:r>
-        <w:t xml:space="preserve">Figure </w:t>
-      </w:r>
-      <w:r>
-        <w:t>4</w:t>
-      </w:r>
-    </w:p>
-    <w:p/>
     <w:sectPr>
       <w:pgSz w:w="11906" w:h="16838"/>
       <w:pgMar w:top="1417" w:right="1134" w:bottom="1134" w:left="1134" w:header="708" w:footer="708" w:gutter="0"/>
@@ -800,7 +735,7 @@
 </file>
 
 <file path=word/numbering.xml><?xml version="1.0" encoding="utf-8"?>
-<w:numbering xmlns:wpc="http://schemas.microsoft.com/office/word/2010/wordprocessingCanvas" xmlns:mc="http://schemas.openxmlformats.org/markup-compatibility/2006" xmlns:o="urn:schemas-microsoft-com:office:office" xmlns:r="http://schemas.openxmlformats.org/officeDocument/2006/relationships" xmlns:m="http://schemas.openxmlformats.org/officeDocument/2006/math" xmlns:v="urn:schemas-microsoft-com:vml" xmlns:wp14="http://schemas.microsoft.com/office/word/2010/wordprocessingDrawing" xmlns:wp="http://schemas.openxmlformats.org/drawingml/2006/wordprocessingDrawing" xmlns:w10="urn:schemas-microsoft-com:office:word" xmlns:w="http://schemas.openxmlformats.org/wordprocessingml/2006/main" xmlns:w14="http://schemas.microsoft.com/office/word/2010/wordml" xmlns:w15="http://schemas.microsoft.com/office/word/2012/wordml" xmlns:wpg="http://schemas.microsoft.com/office/word/2010/wordprocessingGroup" xmlns:wpi="http://schemas.microsoft.com/office/word/2010/wordprocessingInk" xmlns:wne="http://schemas.microsoft.com/office/word/2006/wordml" xmlns:wps="http://schemas.microsoft.com/office/word/2010/wordprocessingShape" mc:Ignorable="w14 w15 wp14">
+<w:numbering xmlns:wpc="http://schemas.microsoft.com/office/word/2010/wordprocessingCanvas" xmlns:cx="http://schemas.microsoft.com/office/drawing/2014/chartex" xmlns:cx1="http://schemas.microsoft.com/office/drawing/2015/9/8/chartex" xmlns:cx2="http://schemas.microsoft.com/office/drawing/2015/10/21/chartex" xmlns:mc="http://schemas.openxmlformats.org/markup-compatibility/2006" xmlns:o="urn:schemas-microsoft-com:office:office" xmlns:r="http://schemas.openxmlformats.org/officeDocument/2006/relationships" xmlns:m="http://schemas.openxmlformats.org/officeDocument/2006/math" xmlns:v="urn:schemas-microsoft-com:vml" xmlns:wp14="http://schemas.microsoft.com/office/word/2010/wordprocessingDrawing" xmlns:wp="http://schemas.openxmlformats.org/drawingml/2006/wordprocessingDrawing" xmlns:w10="urn:schemas-microsoft-com:office:word" xmlns:w="http://schemas.openxmlformats.org/wordprocessingml/2006/main" xmlns:w14="http://schemas.microsoft.com/office/word/2010/wordml" xmlns:w15="http://schemas.microsoft.com/office/word/2012/wordml" xmlns:w16se="http://schemas.microsoft.com/office/word/2015/wordml/symex" xmlns:wpg="http://schemas.microsoft.com/office/word/2010/wordprocessingGroup" xmlns:wpi="http://schemas.microsoft.com/office/word/2010/wordprocessingInk" xmlns:wne="http://schemas.microsoft.com/office/word/2006/wordml" xmlns:wps="http://schemas.microsoft.com/office/word/2010/wordprocessingShape" mc:Ignorable="w14 w15 w16se wp14">
   <w:abstractNum w:abstractNumId="0" w15:restartNumberingAfterBreak="0">
     <w:nsid w:val="29904628"/>
     <w:multiLevelType w:val="hybridMultilevel"/>
@@ -1331,7 +1266,7 @@
 </file>
 
 <file path=word/styles.xml><?xml version="1.0" encoding="utf-8"?>
-<w:styles xmlns:mc="http://schemas.openxmlformats.org/markup-compatibility/2006" xmlns:r="http://schemas.openxmlformats.org/officeDocument/2006/relationships" xmlns:w="http://schemas.openxmlformats.org/wordprocessingml/2006/main" xmlns:w14="http://schemas.microsoft.com/office/word/2010/wordml" xmlns:w15="http://schemas.microsoft.com/office/word/2012/wordml" mc:Ignorable="w14 w15">
+<w:styles xmlns:mc="http://schemas.openxmlformats.org/markup-compatibility/2006" xmlns:r="http://schemas.openxmlformats.org/officeDocument/2006/relationships" xmlns:w="http://schemas.openxmlformats.org/wordprocessingml/2006/main" xmlns:w14="http://schemas.microsoft.com/office/word/2010/wordml" xmlns:w15="http://schemas.microsoft.com/office/word/2012/wordml" xmlns:w16se="http://schemas.microsoft.com/office/word/2015/wordml/symex" mc:Ignorable="w14 w15 w16se">
   <w:docDefaults>
     <w:rPrDefault>
       <w:rPr>
@@ -1347,7 +1282,7 @@
       </w:pPr>
     </w:pPrDefault>
   </w:docDefaults>
-  <w:latentStyles w:defLockedState="0" w:defUIPriority="99" w:defSemiHidden="0" w:defUnhideWhenUsed="0" w:defQFormat="0" w:count="371">
+  <w:latentStyles w:defLockedState="0" w:defUIPriority="99" w:defSemiHidden="0" w:defUnhideWhenUsed="0" w:defQFormat="0" w:count="372">
     <w:lsdException w:name="Normal" w:uiPriority="0" w:qFormat="1"/>
     <w:lsdException w:name="heading 1" w:uiPriority="9" w:qFormat="1"/>
     <w:lsdException w:name="heading 2" w:semiHidden="1" w:uiPriority="9" w:unhideWhenUsed="1" w:qFormat="1"/>
@@ -1719,18 +1654,19 @@
     <w:lsdException w:name="List Table 5 Dark Accent 6" w:uiPriority="50"/>
     <w:lsdException w:name="List Table 6 Colorful Accent 6" w:uiPriority="51"/>
     <w:lsdException w:name="List Table 7 Colorful Accent 6" w:uiPriority="52"/>
+    <w:lsdException w:name="Mention" w:semiHidden="1" w:unhideWhenUsed="1"/>
   </w:latentStyles>
-  <w:style w:type="paragraph" w:default="1" w:styleId="Normal">
+  <w:style w:type="paragraph" w:default="1" w:styleId="Normale">
     <w:name w:val="Normal"/>
     <w:qFormat/>
   </w:style>
-  <w:style w:type="character" w:default="1" w:styleId="DefaultParagraphFont">
+  <w:style w:type="character" w:default="1" w:styleId="Carpredefinitoparagrafo">
     <w:name w:val="Default Paragraph Font"/>
     <w:uiPriority w:val="1"/>
     <w:semiHidden/>
     <w:unhideWhenUsed/>
   </w:style>
-  <w:style w:type="table" w:default="1" w:styleId="TableNormal">
+  <w:style w:type="table" w:default="1" w:styleId="Tabellanormale">
     <w:name w:val="Normal Table"/>
     <w:uiPriority w:val="99"/>
     <w:semiHidden/>
@@ -1745,17 +1681,17 @@
       </w:tblCellMar>
     </w:tblPr>
   </w:style>
-  <w:style w:type="numbering" w:default="1" w:styleId="NoList">
+  <w:style w:type="numbering" w:default="1" w:styleId="Nessunelenco">
     <w:name w:val="No List"/>
     <w:uiPriority w:val="99"/>
     <w:semiHidden/>
     <w:unhideWhenUsed/>
   </w:style>
-  <w:style w:type="paragraph" w:styleId="Title">
+  <w:style w:type="paragraph" w:styleId="Titolo">
     <w:name w:val="Title"/>
-    <w:basedOn w:val="Normal"/>
-    <w:next w:val="Normal"/>
-    <w:link w:val="TitleChar"/>
+    <w:basedOn w:val="Normale"/>
+    <w:next w:val="Normale"/>
+    <w:link w:val="TitoloCarattere"/>
     <w:uiPriority w:val="10"/>
     <w:qFormat/>
     <w:rsid w:val="009C0E5C"/>
@@ -1775,10 +1711,10 @@
       <w:szCs w:val="52"/>
     </w:rPr>
   </w:style>
-  <w:style w:type="character" w:customStyle="1" w:styleId="TitleChar">
-    <w:name w:val="Title Char"/>
-    <w:basedOn w:val="DefaultParagraphFont"/>
-    <w:link w:val="Title"/>
+  <w:style w:type="character" w:customStyle="1" w:styleId="TitoloCarattere">
+    <w:name w:val="Titolo Carattere"/>
+    <w:basedOn w:val="Carpredefinitoparagrafo"/>
+    <w:link w:val="Titolo"/>
     <w:uiPriority w:val="10"/>
     <w:rsid w:val="009C0E5C"/>
     <w:rPr>
@@ -1790,9 +1726,9 @@
       <w:szCs w:val="52"/>
     </w:rPr>
   </w:style>
-  <w:style w:type="paragraph" w:styleId="ListParagraph">
+  <w:style w:type="paragraph" w:styleId="Paragrafoelenco">
     <w:name w:val="List Paragraph"/>
-    <w:basedOn w:val="Normal"/>
+    <w:basedOn w:val="Normale"/>
     <w:uiPriority w:val="34"/>
     <w:qFormat/>
     <w:rsid w:val="009C0E5C"/>
@@ -1801,10 +1737,10 @@
       <w:contextualSpacing/>
     </w:pPr>
   </w:style>
-  <w:style w:type="paragraph" w:styleId="BalloonText">
+  <w:style w:type="paragraph" w:styleId="Testofumetto">
     <w:name w:val="Balloon Text"/>
-    <w:basedOn w:val="Normal"/>
-    <w:link w:val="BalloonTextChar"/>
+    <w:basedOn w:val="Normale"/>
+    <w:link w:val="TestofumettoCarattere"/>
     <w:uiPriority w:val="99"/>
     <w:semiHidden/>
     <w:unhideWhenUsed/>
@@ -1818,10 +1754,10 @@
       <w:szCs w:val="16"/>
     </w:rPr>
   </w:style>
-  <w:style w:type="character" w:customStyle="1" w:styleId="BalloonTextChar">
-    <w:name w:val="Balloon Text Char"/>
-    <w:basedOn w:val="DefaultParagraphFont"/>
-    <w:link w:val="BalloonText"/>
+  <w:style w:type="character" w:customStyle="1" w:styleId="TestofumettoCarattere">
+    <w:name w:val="Testo fumetto Carattere"/>
+    <w:basedOn w:val="Carpredefinitoparagrafo"/>
+    <w:link w:val="Testofumetto"/>
     <w:uiPriority w:val="99"/>
     <w:semiHidden/>
     <w:rsid w:val="00584B27"/>
@@ -1831,10 +1767,10 @@
       <w:szCs w:val="16"/>
     </w:rPr>
   </w:style>
-  <w:style w:type="paragraph" w:styleId="Caption">
+  <w:style w:type="paragraph" w:styleId="Didascalia">
     <w:name w:val="caption"/>
-    <w:basedOn w:val="Normal"/>
-    <w:next w:val="Normal"/>
+    <w:basedOn w:val="Normale"/>
+    <w:next w:val="Normale"/>
     <w:uiPriority w:val="35"/>
     <w:unhideWhenUsed/>
     <w:qFormat/>
@@ -2143,7 +2079,7 @@
 </file>
 
 <file path=customXml/itemProps1.xml><?xml version="1.0" encoding="utf-8"?>
-<ds:datastoreItem xmlns:ds="http://schemas.openxmlformats.org/officeDocument/2006/customXml" ds:itemID="{E4540691-38D7-4AC4-B36A-B09147F6EA3F}">
+<ds:datastoreItem xmlns:ds="http://schemas.openxmlformats.org/officeDocument/2006/customXml" ds:itemID="{691665DE-FF27-41F0-8E34-135386F33863}">
   <ds:schemaRefs>
     <ds:schemaRef ds:uri="http://schemas.openxmlformats.org/officeDocument/2006/bibliography"/>
   </ds:schemaRefs>

</xml_diff>